<commit_message>
From v1.2.3 to v1.2.4
</commit_message>
<xml_diff>
--- a/output/docx/UC007 - Listar Autorizações de Pagamento Pendentes.docx
+++ b/output/docx/UC007 - Listar Autorizações de Pagamento Pendentes.docx
@@ -515,7 +515,7 @@
             </w:pPr>
             <w:r>
               <w:rPr/>
-              <w:t>17/02/2023</w:t>
+              <w:t>04/05/2023</w:t>
             </w:r>
           </w:p>
         </w:tc>
@@ -1003,7 +1003,8 @@
           <w:szCs w:val="24"/>
           <w:u w:val="none"/>
         </w:rPr>
-        <w:t>2. System Recupera e exibe para o usuário a lista de diárias aptas para pagamento ordenado pelo numero de diarias em ordem crescente. </w:t>
+        <w:t>2. System Recupera e exibe para o usuário a lista de diárias aptas para pagamento ordenado pelo numero de diarias em ordem crescente.
+					Exibe esta lista de diárias também ordenada pela data de chegada da solicitação na fase de autorização (após registrar o empenho). </w:t>
       </w:r>
     </w:p>
     <w:p>

</xml_diff>